<commit_message>
Added Import from Mongo Version 1
</commit_message>
<xml_diff>
--- a/Requirements.docx
+++ b/Requirements.docx
@@ -67,6 +67,8 @@
         </w:rPr>
         <w:t>(ADO.NET)</w:t>
       </w:r>
+      <w:bookmarkStart w:id="0" w:name="_GoBack"/>
+      <w:bookmarkEnd w:id="0"/>
     </w:p>
     <w:p>
       <w:r>
@@ -121,16 +123,28 @@
           <w:ilvl w:val="0"/>
           <w:numId w:val="1"/>
         </w:numPr>
-      </w:pPr>
-      <w:r>
+        <w:rPr>
+          <w:color w:val="00B050"/>
+        </w:rPr>
+      </w:pPr>
+      <w:r>
+        <w:rPr>
+          <w:color w:val="00B050"/>
+        </w:rPr>
         <w:t xml:space="preserve">Importing product data from </w:t>
       </w:r>
       <w:proofErr w:type="spellStart"/>
       <w:r>
+        <w:rPr>
+          <w:color w:val="00B050"/>
+        </w:rPr>
         <w:t>MongoDB</w:t>
       </w:r>
       <w:proofErr w:type="spellEnd"/>
       <w:r>
+        <w:rPr>
+          <w:color w:val="00B050"/>
+        </w:rPr>
         <w:t xml:space="preserve"> into SQL Server</w:t>
       </w:r>
     </w:p>
@@ -246,12 +260,7 @@
         </w:numPr>
       </w:pPr>
       <w:r>
-        <w:t>Importing data fro</w:t>
-      </w:r>
-      <w:bookmarkStart w:id="0" w:name="_GoBack"/>
-      <w:bookmarkEnd w:id="0"/>
-      <w:r>
-        <w:t>m XML</w:t>
+        <w:t>Importing data from XML</w:t>
       </w:r>
     </w:p>
     <w:p>

</xml_diff>